<commit_message>
Farbserialisierung eingebaut Test korrigiert
</commit_message>
<xml_diff>
--- a/Documentation/yate Benutzerdokumentation.docx
+++ b/Documentation/yate Benutzerdokumentation.docx
@@ -2423,6 +2423,34 @@
         <w:t>durchlaufen werden.</w:t>
       </w:r>
     </w:p>
+    <w:p>
+      <w:pPr>
+        <w:pStyle w:val="berschrift2"/>
+      </w:pPr>
+      <w:r>
+        <w:t>Automatisches Speichern</w:t>
+      </w:r>
+    </w:p>
+    <w:p>
+      <w:r>
+        <w:t xml:space="preserve">Während des Arbeitens an umfangreichen Dateien kann es vorkommen, dass durch unvorhergesehene Ereignisse, wie z.B. Programmabstürze oder komplette Systemausfälle, Änderungen verloren gehen. Aus diesem Grund speichert </w:t>
+      </w:r>
+      <w:r>
+        <w:rPr>
+          <w:i/>
+        </w:rPr>
+        <w:t>yate</w:t>
+      </w:r>
+      <w:r>
+        <w:t xml:space="preserve"> vollautomatisch regelmäßige temporäre Kopien aller geöffneten in ein vom Betriebssystem abhängigen temporären Verzeichnis ab. Kommt es zu einem unvorhergesehenen Beenden des Programms, </w:t>
+      </w:r>
+      <w:r>
+        <w:t>werden beim Nächsten Programmstart die temporär abgespeicherten Dateien geöffnet und können anschließend ordnungsgemäß gespeichert werden.</w:t>
+      </w:r>
+      <w:r>
+        <w:t xml:space="preserve"> </w:t>
+      </w:r>
+    </w:p>
     <w:p/>
     <w:sectPr>
       <w:headerReference w:type="default" r:id="rId24"/>
@@ -2514,7 +2542,7 @@
         <w:lang w:eastAsia="zh-TW"/>
       </w:rPr>
       <w:pict>
-        <v:group id="_x0000_s3075" style="position:absolute;margin-left:-966.1pt;margin-top:0;width:6pt;height:55.35pt;z-index:251663360;mso-height-percent:780;mso-position-horizontal:right;mso-position-horizontal-relative:left-margin-area;mso-position-vertical:bottom;mso-position-vertical-relative:page;mso-height-percent:780;mso-height-relative:bottom-margin-area" coordorigin="2820,4935" coordsize="120,1320">
+        <v:group id="_x0000_s3075" style="position:absolute;margin-left:-1000.1pt;margin-top:0;width:6pt;height:55.35pt;z-index:251663360;mso-height-percent:780;mso-position-horizontal:right;mso-position-horizontal-relative:left-margin-area;mso-position-vertical:bottom;mso-position-vertical-relative:page;mso-height-percent:780;mso-height-relative:bottom-margin-area" coordorigin="2820,4935" coordsize="120,1320">
           <v:shapetype id="_x0000_t32" coordsize="21600,21600" o:spt="32" o:oned="t" path="m,l21600,21600e" filled="f">
             <v:path arrowok="t" fillok="f" o:connecttype="none"/>
             <o:lock v:ext="edit" shapetype="t"/>
@@ -4982,8 +5010,9 @@
     <w:panose1 w:val="020B0604030504040204"/>
     <w:charset w:val="00"/>
     <w:family w:val="swiss"/>
+    <w:notTrueType/>
     <w:pitch w:val="variable"/>
-    <w:sig w:usb0="E1002EFF" w:usb1="C000605B" w:usb2="00000029" w:usb3="00000000" w:csb0="000101FF" w:csb1="00000000"/>
+    <w:sig w:usb0="00000003" w:usb1="00000000" w:usb2="00000000" w:usb3="00000000" w:csb0="00000001" w:csb1="00000000"/>
   </w:font>
 </w:fonts>
 </file>
@@ -5008,6 +5037,7 @@
     <w:rsid w:val="00BD47F8"/>
     <w:rsid w:val="00C70800"/>
     <w:rsid w:val="00D122BB"/>
+    <w:rsid w:val="00D5382F"/>
     <w:rsid w:val="00DF0782"/>
     <w:rsid w:val="00DF27FE"/>
   </w:rsids>
@@ -5548,7 +5578,7 @@
 </file>
 
 <file path=customXml/itemProps2.xml><?xml version="1.0" encoding="utf-8"?>
-<ds:datastoreItem xmlns:ds="http://schemas.openxmlformats.org/officeDocument/2006/customXml" ds:itemID="{4EA627CA-AD07-4148-AA98-6AD6D3B9408B}">
+<ds:datastoreItem xmlns:ds="http://schemas.openxmlformats.org/officeDocument/2006/customXml" ds:itemID="{E96DE89C-3F39-49DB-8869-A0E0E6B14E88}">
   <ds:schemaRefs>
     <ds:schemaRef ds:uri="http://schemas.openxmlformats.org/officeDocument/2006/bibliography"/>
   </ds:schemaRefs>

</xml_diff>

<commit_message>
Diverse Anpassungen an der Projektverwaltung
</commit_message>
<xml_diff>
--- a/Documentation/yate Benutzerdokumentation.docx
+++ b/Documentation/yate Benutzerdokumentation.docx
@@ -7,7 +7,23 @@
         <w:pStyle w:val="berschrift3"/>
       </w:pPr>
       <w:r>
-        <w:t>YATE - Yet Another Text Editor</w:t>
+        <w:t xml:space="preserve">YATE - </w:t>
+      </w:r>
+      <w:proofErr w:type="spellStart"/>
+      <w:r>
+        <w:t>Yet</w:t>
+      </w:r>
+      <w:proofErr w:type="spellEnd"/>
+      <w:r>
+        <w:t xml:space="preserve"> </w:t>
+      </w:r>
+      <w:proofErr w:type="spellStart"/>
+      <w:r>
+        <w:t>Another</w:t>
+      </w:r>
+      <w:proofErr w:type="spellEnd"/>
+      <w:r>
+        <w:t xml:space="preserve"> Text Editor</w:t>
       </w:r>
     </w:p>
     <w:p>
@@ -40,6 +56,7 @@
         </w:rPr>
         <w:t>(</w:t>
       </w:r>
+      <w:proofErr w:type="spellStart"/>
       <w:r>
         <w:rPr>
           <w:i/>
@@ -51,8 +68,16 @@
         <w:rPr>
           <w:i/>
         </w:rPr>
-        <w:t xml:space="preserve">et </w:t>
-      </w:r>
+        <w:t>et</w:t>
+      </w:r>
+      <w:proofErr w:type="spellEnd"/>
+      <w:r>
+        <w:rPr>
+          <w:i/>
+        </w:rPr>
+        <w:t xml:space="preserve"> </w:t>
+      </w:r>
+      <w:proofErr w:type="spellStart"/>
       <w:r>
         <w:rPr>
           <w:i/>
@@ -64,8 +89,16 @@
         <w:rPr>
           <w:i/>
         </w:rPr>
-        <w:t xml:space="preserve">nother </w:t>
-      </w:r>
+        <w:t>nother</w:t>
+      </w:r>
+      <w:proofErr w:type="spellEnd"/>
+      <w:r>
+        <w:rPr>
+          <w:i/>
+        </w:rPr>
+        <w:t xml:space="preserve"> </w:t>
+      </w:r>
+      <w:proofErr w:type="spellStart"/>
       <w:r>
         <w:rPr>
           <w:i/>
@@ -77,8 +110,16 @@
         <w:rPr>
           <w:i/>
         </w:rPr>
-        <w:t xml:space="preserve">ext </w:t>
-      </w:r>
+        <w:t>ext</w:t>
+      </w:r>
+      <w:proofErr w:type="spellEnd"/>
+      <w:r>
+        <w:rPr>
+          <w:i/>
+        </w:rPr>
+        <w:t xml:space="preserve"> </w:t>
+      </w:r>
+      <w:proofErr w:type="spellStart"/>
       <w:r>
         <w:rPr>
           <w:i/>
@@ -90,7 +131,14 @@
         <w:rPr>
           <w:i/>
         </w:rPr>
-        <w:t>ditor)</w:t>
+        <w:t>ditor</w:t>
+      </w:r>
+      <w:proofErr w:type="spellEnd"/>
+      <w:r>
+        <w:rPr>
+          <w:i/>
+        </w:rPr>
+        <w:t>)</w:t>
       </w:r>
       <w:r>
         <w:t xml:space="preserve"> </w:t>
@@ -102,7 +150,50 @@
         <w:t>yate</w:t>
       </w:r>
       <w:r>
-        <w:t xml:space="preserve"> die Verwaltung von mehreren Quelldateien in Projekten, die gemeinsam gespeichert und geladen werden können, und für die projektabhängige Einstellungen gespeichert werden können. Neben der Projektverwaltung bietet der Editor außerdem für einige der am weitesten verbreiteten Programmiersprachen ein Syntaxhighligting an, das den Programmierer bei der Arbeit unterstützt. Die Farben, die für das Highlighting eingesetzt werden, können individuell konfiguriert und bei Bedarf in einer Projektkonfiguration gespeichert werden.</w:t>
+        <w:t xml:space="preserve"> die Verwaltung von mehreren Quelldateien in Projekten, die gemeinsam gespeichert und geladen werden können, und für die projektabhängige Einstellungen gespeichert werden können. Neben der Projektverwaltung bietet der Editor außerdem für einige der am weitesten verbreiteten Programmiersprachen ein </w:t>
+      </w:r>
+      <w:proofErr w:type="spellStart"/>
+      <w:r>
+        <w:t>Syntaxhighligting</w:t>
+      </w:r>
+      <w:proofErr w:type="spellEnd"/>
+      <w:r>
+        <w:t xml:space="preserve"> an, das den Programmierer bei der Arbeit unterstützt. Die Farben, die für das </w:t>
+      </w:r>
+      <w:proofErr w:type="spellStart"/>
+      <w:r>
+        <w:t>Highlighting</w:t>
+      </w:r>
+      <w:proofErr w:type="spellEnd"/>
+      <w:r>
+        <w:t xml:space="preserve"> eingesetzt werden, können individuell konfiguriert und bei Bedarf in einer Projektkonfiguration gespeichert werden.</w:t>
+      </w:r>
+    </w:p>
+    <w:p>
+      <w:pPr>
+        <w:pStyle w:val="berschrift2"/>
+      </w:pPr>
+      <w:r>
+        <w:t>Installation</w:t>
+      </w:r>
+    </w:p>
+    <w:p>
+      <w:r>
+        <w:rPr>
+          <w:i/>
+        </w:rPr>
+        <w:t>yate</w:t>
+      </w:r>
+      <w:r>
+        <w:t xml:space="preserve"> erfordert keine gesonderte Installation. Das Programm kann direkt über die </w:t>
+      </w:r>
+      <w:proofErr w:type="spellStart"/>
+      <w:r>
+        <w:t>ausgeliefertte</w:t>
+      </w:r>
+      <w:proofErr w:type="spellEnd"/>
+      <w:r>
+        <w:t xml:space="preserve"> *.jar Datei ausgeführt werden. </w:t>
       </w:r>
     </w:p>
     <w:p>
@@ -144,8 +235,8 @@
         </w:rPr>
         <w:drawing>
           <wp:inline distT="0" distB="0" distL="0" distR="0">
-            <wp:extent cx="5760720" cy="3453765"/>
-            <wp:effectExtent l="171450" t="133350" r="354330" b="299085"/>
+            <wp:extent cx="5486400" cy="3289300"/>
+            <wp:effectExtent l="171450" t="133350" r="361950" b="311150"/>
             <wp:docPr id="2" name="Grafik 1" descr="Overview.jpg"/>
             <wp:cNvGraphicFramePr>
               <a:graphicFrameLocks xmlns:a="http://schemas.openxmlformats.org/drawingml/2006/main" noChangeAspect="1"/>
@@ -166,7 +257,7 @@
                   <pic:spPr>
                     <a:xfrm>
                       <a:off x="0" y="0"/>
-                      <a:ext cx="5760720" cy="3453765"/>
+                      <a:ext cx="5486400" cy="3289300"/>
                     </a:xfrm>
                     <a:prstGeom prst="rect">
                       <a:avLst/>
@@ -210,17 +301,14 @@
     </w:p>
     <w:p>
       <w:r>
+        <w:lastRenderedPageBreak/>
         <w:t xml:space="preserve">Den </w:t>
       </w:r>
       <w:r>
         <w:t>zentralen</w:t>
       </w:r>
       <w:r>
-        <w:t xml:space="preserve"> Bereich bildet der Eingabebereich, in dem der gerade bearbeitete Text dargestellt wird. Am linken Rand der Oberfläche befindet sich das Projektmenü. Hier werden der Name des aktuellen Projekts, die Liste der dazugehörigen Dateien, sowie einige Buttons angezeigt, die </w:t>
-      </w:r>
-      <w:r>
-        <w:lastRenderedPageBreak/>
-        <w:t>Funktionen zur Verwaltung der Projekte anbieten. Im unteren Bereich der Oberfläche, direkt unter dem Eingabebereich, befinden sich Funktionen, die zur Suche im Text, sowie für das Ersetzen von bestimmten Begriffen im Text dienen.</w:t>
+        <w:t xml:space="preserve"> Bereich bildet der Eingabebereich, in dem der gerade bearbeitete Text dargestellt wird. Am linken Rand der Oberfläche befindet sich das Projektmenü. Hier werden der Name des aktuellen Projekts, die Liste der dazugehörigen Dateien, sowie einige Buttons angezeigt, die Funktionen zur Verwaltung der Projekte anbieten. Im unteren Bereich der Oberfläche, direkt unter dem Eingabebereich, befinden sich Funktionen, die zur Suche im Text, sowie für das Ersetzen von bestimmten Begriffen im Text dienen.</w:t>
       </w:r>
       <w:r>
         <w:br/>
@@ -231,7 +319,15 @@
         <w:t>Am oberen Rand der Oberfläche befinden sich</w:t>
       </w:r>
       <w:r>
-        <w:t xml:space="preserve"> Funktionen zum Speichern und Öffnen von Dateien, sowie zum Einstellen der Ansicht, wie z.B. der Schriftgröße oder der Schriftart. Außerdem werden über ein weiteres Menü Optionen zur Auswahl der genutzten Programmiersprache und dem Einstellen der Highlighting-Farbe angeboten.</w:t>
+        <w:t xml:space="preserve"> Funktionen zum Speichern und Öffnen von Dateien, sowie zum Einstellen der Ansicht, wie z.B. der Schriftgröße oder der Schriftart. Außerdem werden über ein weiteres Menü Optionen zur Auswahl der genutzten Programmiersprache und dem Einstellen der </w:t>
+      </w:r>
+      <w:proofErr w:type="spellStart"/>
+      <w:r>
+        <w:t>Highlighting</w:t>
+      </w:r>
+      <w:proofErr w:type="spellEnd"/>
+      <w:r>
+        <w:t>-Farbe angeboten.</w:t>
       </w:r>
     </w:p>
     <w:p>
@@ -838,9 +934,11 @@
       <w:pPr>
         <w:pStyle w:val="berschrift5"/>
       </w:pPr>
+      <w:proofErr w:type="spellStart"/>
       <w:r>
         <w:t>regex</w:t>
       </w:r>
+      <w:proofErr w:type="spellEnd"/>
     </w:p>
     <w:p>
       <w:r>
@@ -1299,8 +1397,13 @@
           </w:tcPr>
           <w:p>
             <w:r>
-              <w:t>*.cs</w:t>
+              <w:t>*.</w:t>
             </w:r>
+            <w:proofErr w:type="spellStart"/>
+            <w:r>
+              <w:t>cs</w:t>
+            </w:r>
+            <w:proofErr w:type="spellEnd"/>
           </w:p>
         </w:tc>
       </w:tr>
@@ -1343,8 +1446,13 @@
           </w:tcPr>
           <w:p>
             <w:r>
-              <w:t>*.py</w:t>
+              <w:t>*.</w:t>
             </w:r>
+            <w:proofErr w:type="spellStart"/>
+            <w:r>
+              <w:t>py</w:t>
+            </w:r>
+            <w:proofErr w:type="spellEnd"/>
           </w:p>
         </w:tc>
       </w:tr>
@@ -2542,7 +2650,7 @@
         <w:lang w:eastAsia="zh-TW"/>
       </w:rPr>
       <w:pict>
-        <v:group id="_x0000_s3075" style="position:absolute;margin-left:-1000.1pt;margin-top:0;width:6pt;height:55.35pt;z-index:251663360;mso-height-percent:780;mso-position-horizontal:right;mso-position-horizontal-relative:left-margin-area;mso-position-vertical:bottom;mso-position-vertical-relative:page;mso-height-percent:780;mso-height-relative:bottom-margin-area" coordorigin="2820,4935" coordsize="120,1320">
+        <v:group id="_x0000_s3075" style="position:absolute;margin-left:-1034.1pt;margin-top:0;width:6pt;height:55.35pt;z-index:251663360;mso-height-percent:780;mso-position-horizontal:right;mso-position-horizontal-relative:left-margin-area;mso-position-vertical:bottom;mso-position-vertical-relative:page;mso-height-percent:780;mso-height-relative:bottom-margin-area" coordorigin="2820,4935" coordsize="120,1320">
           <v:shapetype id="_x0000_t32" coordsize="21600,21600" o:spt="32" o:oned="t" path="m,l21600,21600e" filled="f">
             <v:path arrowok="t" fillok="f" o:connecttype="none"/>
             <o:lock v:ext="edit" shapetype="t"/>
@@ -2655,7 +2763,7 @@
                       <w:noProof/>
                       <w:color w:val="FFFFFF" w:themeColor="background1"/>
                     </w:rPr>
-                    <w:t>10</w:t>
+                    <w:t>1</w:t>
                   </w:r>
                 </w:fldSimple>
               </w:p>
@@ -5040,6 +5148,7 @@
     <w:rsid w:val="00D5382F"/>
     <w:rsid w:val="00DF0782"/>
     <w:rsid w:val="00DF27FE"/>
+    <w:rsid w:val="00ED61DE"/>
   </w:rsids>
   <m:mathPr>
     <m:mathFont m:val="Cambria Math"/>
@@ -5578,7 +5687,7 @@
 </file>
 
 <file path=customXml/itemProps2.xml><?xml version="1.0" encoding="utf-8"?>
-<ds:datastoreItem xmlns:ds="http://schemas.openxmlformats.org/officeDocument/2006/customXml" ds:itemID="{E96DE89C-3F39-49DB-8869-A0E0E6B14E88}">
+<ds:datastoreItem xmlns:ds="http://schemas.openxmlformats.org/officeDocument/2006/customXml" ds:itemID="{17357234-3778-40DA-BF49-B748334D1696}">
   <ds:schemaRefs>
     <ds:schemaRef ds:uri="http://schemas.openxmlformats.org/officeDocument/2006/bibliography"/>
   </ds:schemaRefs>

</xml_diff>